<commit_message>
realizando mudança para corrigir defeitos apontados pelo SQA
</commit_message>
<xml_diff>
--- a/Analise-Projeto/Casos de Uso Expandidos.docx
+++ b/Analise-Projeto/Casos de Uso Expandidos.docx
@@ -234,10 +234,7 @@
               <w:jc w:val="left"/>
             </w:pPr>
             <w:r>
-              <w:t>P</w:t>
-            </w:r>
-            <w:r>
-              <w:t>rimário, essencial</w:t>
+              <w:t>Primário, essencial</w:t>
             </w:r>
           </w:p>
         </w:tc>
@@ -719,13 +716,7 @@
               <w:t>.</w:t>
             </w:r>
             <w:r>
-              <w:t xml:space="preserve"> O cliente do estacionamento poderá - no momento da entrada - optar pela opção de pagamento em Diária, com o preço de R$14,00. Nesse caso, o veículo poderá permanecer estacionado durante o período de funcionamento do estacionamento para aquele dia, tendo que ser retirado antes que </w:t>
-            </w:r>
-            <w:r>
-              <w:t>ele</w:t>
-            </w:r>
-            <w:r>
-              <w:t xml:space="preserve"> feche.</w:t>
+              <w:t xml:space="preserve"> O cliente do estacionamento poderá - no momento da entrada - optar pela opção de pagamento em Diária, com o preço de R$14,00. Nesse caso, o veículo poderá permanecer estacionado durante o período de funcionamento do estacionamento para aquele dia, tendo que ser retirado antes que ele feche.</w:t>
             </w:r>
           </w:p>
         </w:tc>
@@ -1771,7 +1762,7 @@
               <w:t>4.</w:t>
             </w:r>
             <w:r>
-              <w:t xml:space="preserve"> Se o veículo não fora retirado até o fim do horário de funcionamento do estacionamento, é acrescido um valor de R$30,00 para o preço cobrado ao motorista, chamado de </w:t>
+              <w:t xml:space="preserve"> Se o veículo não for retirado até o fim do horário de funcionamento do estacionamento, é acrescido um valor de R$30,00 para o preço cobrado ao motorista, chamado de </w:t>
             </w:r>
             <w:r>
               <w:rPr>

</xml_diff>

<commit_message>
atualizando documento de Casos de Uso Expandidos
</commit_message>
<xml_diff>
--- a/Analise-Projeto/Casos de Uso Expandidos.docx
+++ b/Analise-Projeto/Casos de Uso Expandidos.docx
@@ -284,13 +284,19 @@
               <w:rPr>
                 <w:lang w:val="en-US"/>
               </w:rPr>
-              <w:t>, RF1.5, RF</w:t>
+              <w:t>, RF1.5, RF1.6</w:t>
             </w:r>
             <w:r>
               <w:rPr>
                 <w:lang w:val="en-US"/>
               </w:rPr>
-              <w:t>1.6</w:t>
+              <w:t>, RF</w:t>
+            </w:r>
+            <w:r>
+              <w:rPr>
+                <w:lang w:val="en-US"/>
+              </w:rPr>
+              <w:t>1.9</w:t>
             </w:r>
           </w:p>
         </w:tc>
@@ -551,6 +557,45 @@
       </w:tr>
       <w:tr>
         <w:trPr>
+          <w:trHeight w:val="894"/>
+        </w:trPr>
+        <w:tc>
+          <w:tcPr>
+            <w:tcW w:w="4868" w:type="dxa"/>
+            <w:shd w:val="clear" w:color="auto" w:fill="auto"/>
+            <w:vAlign w:val="center"/>
+          </w:tcPr>
+          <w:p>
+            <w:pPr>
+              <w:jc w:val="both"/>
+            </w:pPr>
+          </w:p>
+        </w:tc>
+        <w:tc>
+          <w:tcPr>
+            <w:tcW w:w="4868" w:type="dxa"/>
+            <w:shd w:val="clear" w:color="auto" w:fill="auto"/>
+            <w:vAlign w:val="center"/>
+          </w:tcPr>
+          <w:p>
+            <w:pPr>
+              <w:jc w:val="left"/>
+            </w:pPr>
+            <w:r>
+              <w:rPr>
+                <w:b/>
+                <w:bCs/>
+              </w:rPr>
+              <w:t xml:space="preserve">5. </w:t>
+            </w:r>
+            <w:r>
+              <w:t>É gerado um ticket de identificação contendo os dados do motorista e de seu veículo, e esse é entregue ao motorista.</w:t>
+            </w:r>
+          </w:p>
+        </w:tc>
+      </w:tr>
+      <w:tr>
+        <w:trPr>
           <w:trHeight w:val="528"/>
         </w:trPr>
         <w:tc>
@@ -572,7 +617,7 @@
                 <w:b/>
                 <w:bCs/>
               </w:rPr>
-              <w:t>5</w:t>
+              <w:t>6</w:t>
             </w:r>
             <w:r>
               <w:rPr>
@@ -756,6 +801,7 @@
                 <w:b/>
                 <w:bCs/>
               </w:rPr>
+              <w:lastRenderedPageBreak/>
               <w:t>Permitir a saída de um veículo do estacionamento</w:t>
             </w:r>
           </w:p>
@@ -832,7 +878,6 @@
                 <w:b/>
                 <w:bCs/>
               </w:rPr>
-              <w:lastRenderedPageBreak/>
               <w:t>Finalidade</w:t>
             </w:r>
           </w:p>
@@ -1080,7 +1125,10 @@
               <w:t>1.</w:t>
             </w:r>
             <w:r>
-              <w:t xml:space="preserve"> O motorista chega no estacionamento e requisita a retirada de seu veículo.</w:t>
+              <w:t xml:space="preserve"> O motorista chega no estacionamento e requisita a retirada de seu veículo</w:t>
+            </w:r>
+            <w:r>
+              <w:t>, apresentando o ticket de identificação que foi gerado durante a sua entrada no estabelecimento.</w:t>
             </w:r>
           </w:p>
         </w:tc>
@@ -1095,6 +1143,44 @@
       </w:tr>
       <w:tr>
         <w:trPr>
+          <w:trHeight w:val="892"/>
+        </w:trPr>
+        <w:tc>
+          <w:tcPr>
+            <w:tcW w:w="4868" w:type="dxa"/>
+            <w:shd w:val="clear" w:color="auto" w:fill="auto"/>
+            <w:vAlign w:val="center"/>
+          </w:tcPr>
+          <w:p>
+            <w:pPr>
+              <w:jc w:val="left"/>
+            </w:pPr>
+            <w:r>
+              <w:rPr>
+                <w:b/>
+                <w:bCs/>
+              </w:rPr>
+              <w:t>2.</w:t>
+            </w:r>
+            <w:r>
+              <w:t xml:space="preserve"> O fiscal do estacionamento </w:t>
+            </w:r>
+            <w:r>
+              <w:t>utiliza o ticket de identificação para obter o código numérico encarregado de identificar o motorista e o veículo.</w:t>
+            </w:r>
+          </w:p>
+        </w:tc>
+        <w:tc>
+          <w:tcPr>
+            <w:tcW w:w="4868" w:type="dxa"/>
+            <w:shd w:val="clear" w:color="auto" w:fill="auto"/>
+            <w:vAlign w:val="center"/>
+          </w:tcPr>
+          <w:p/>
+        </w:tc>
+      </w:tr>
+      <w:tr>
+        <w:trPr>
           <w:trHeight w:val="528"/>
         </w:trPr>
         <w:tc>
@@ -1106,26 +1192,31 @@
           <w:p>
             <w:pPr>
               <w:jc w:val="left"/>
-            </w:pPr>
-            <w:r>
-              <w:rPr>
-                <w:b/>
-                <w:bCs/>
-              </w:rPr>
-              <w:t>2.</w:t>
-            </w:r>
-            <w:r>
-              <w:t xml:space="preserve"> O fiscal do estacionamento seleciona o veículo a ser retirado, o horário de saída é recuperado automaticamente.</w:t>
-            </w:r>
-          </w:p>
-        </w:tc>
-        <w:tc>
-          <w:tcPr>
-            <w:tcW w:w="4868" w:type="dxa"/>
-            <w:shd w:val="clear" w:color="auto" w:fill="auto"/>
-            <w:vAlign w:val="center"/>
-          </w:tcPr>
-          <w:p/>
+              <w:rPr>
+                <w:b/>
+                <w:bCs/>
+              </w:rPr>
+            </w:pPr>
+          </w:p>
+        </w:tc>
+        <w:tc>
+          <w:tcPr>
+            <w:tcW w:w="4868" w:type="dxa"/>
+            <w:shd w:val="clear" w:color="auto" w:fill="auto"/>
+            <w:vAlign w:val="center"/>
+          </w:tcPr>
+          <w:p>
+            <w:r>
+              <w:rPr>
+                <w:b/>
+                <w:bCs/>
+              </w:rPr>
+              <w:t xml:space="preserve">3. </w:t>
+            </w:r>
+            <w:r>
+              <w:t>Realiza a validação do código numérico contido no ticket de identificação.</w:t>
+            </w:r>
+          </w:p>
         </w:tc>
       </w:tr>
       <w:tr>
@@ -1161,7 +1252,16 @@
                 <w:bCs/>
                 <w:lang w:eastAsia="pt-BR"/>
               </w:rPr>
-              <w:t xml:space="preserve">3. </w:t>
+              <w:t>4</w:t>
+            </w:r>
+            <w:r>
+              <w:rPr>
+                <w:rFonts w:eastAsia="Times New Roman"/>
+                <w:b/>
+                <w:bCs/>
+                <w:lang w:eastAsia="pt-BR"/>
+              </w:rPr>
+              <w:t xml:space="preserve">. </w:t>
             </w:r>
             <w:r>
               <w:rPr>
@@ -1379,7 +1479,16 @@
                 <w:bCs/>
                 <w:lang w:eastAsia="pt-BR"/>
               </w:rPr>
-              <w:t xml:space="preserve">4. </w:t>
+              <w:t>5</w:t>
+            </w:r>
+            <w:r>
+              <w:rPr>
+                <w:rFonts w:eastAsia="Times New Roman"/>
+                <w:b/>
+                <w:bCs/>
+                <w:lang w:eastAsia="pt-BR"/>
+              </w:rPr>
+              <w:t xml:space="preserve">. </w:t>
             </w:r>
             <w:r>
               <w:rPr>
@@ -1597,7 +1706,14 @@
                 <w:b/>
                 <w:bCs/>
               </w:rPr>
-              <w:t xml:space="preserve">5. </w:t>
+              <w:t>6</w:t>
+            </w:r>
+            <w:r>
+              <w:rPr>
+                <w:b/>
+                <w:bCs/>
+              </w:rPr>
+              <w:t xml:space="preserve">. </w:t>
             </w:r>
             <w:r>
               <w:t>O sistema apresenta o preço calculado ao fiscal do estacionamento.</w:t>
@@ -1628,7 +1744,14 @@
                 <w:b/>
                 <w:bCs/>
               </w:rPr>
-              <w:t>6.</w:t>
+              <w:t>7</w:t>
+            </w:r>
+            <w:r>
+              <w:rPr>
+                <w:b/>
+                <w:bCs/>
+              </w:rPr>
+              <w:t>.</w:t>
             </w:r>
             <w:r>
               <w:t xml:space="preserve"> O fiscal do estacionamento realiza a cobrança do pagamento ao motorista do veículo.</w:t>
@@ -1667,7 +1790,14 @@
                 <w:b/>
                 <w:bCs/>
               </w:rPr>
-              <w:t>7.</w:t>
+              <w:t>8</w:t>
+            </w:r>
+            <w:r>
+              <w:rPr>
+                <w:b/>
+                <w:bCs/>
+              </w:rPr>
+              <w:t>.</w:t>
             </w:r>
             <w:r>
               <w:t xml:space="preserve"> O fiscal do estacionamento permite que o veículo saia do estabelecimento.</w:t>
@@ -1731,17 +1861,27 @@
                 <w:b/>
                 <w:bCs/>
               </w:rPr>
-              <w:t>4.</w:t>
-            </w:r>
-            <w:r>
-              <w:t xml:space="preserve"> Se o cliente optou pela opção de pagamento em Diária, o preço a ser cobrado será de R$14,00 independente da diferença de horário calculada.</w:t>
-            </w:r>
-          </w:p>
-        </w:tc>
-      </w:tr>
-      <w:tr>
-        <w:trPr>
-          <w:trHeight w:val="590"/>
+              <w:t xml:space="preserve">1. </w:t>
+            </w:r>
+            <w:r>
+              <w:t xml:space="preserve">Se o motorista tiver perdido o ticket de identificação durante o permanência do veículo no estacionamento, a liberação se dará de forma </w:t>
+            </w:r>
+            <w:r>
+              <w:rPr>
+                <w:b/>
+                <w:bCs/>
+              </w:rPr>
+              <w:t>manual</w:t>
+            </w:r>
+            <w:r>
+              <w:t>.</w:t>
+            </w:r>
+          </w:p>
+        </w:tc>
+      </w:tr>
+      <w:tr>
+        <w:trPr>
+          <w:trHeight w:val="576"/>
         </w:trPr>
         <w:tc>
           <w:tcPr>
@@ -1759,7 +1899,50 @@
                 <w:b/>
                 <w:bCs/>
               </w:rPr>
-              <w:t>4.</w:t>
+              <w:t>5</w:t>
+            </w:r>
+            <w:r>
+              <w:rPr>
+                <w:b/>
+                <w:bCs/>
+              </w:rPr>
+              <w:t>.</w:t>
+            </w:r>
+            <w:r>
+              <w:t xml:space="preserve"> Se o cliente optou pela opção de pagamento em Diária, o preço a ser cobrado será de R$14,00 independente da diferença de horário calculada.</w:t>
+            </w:r>
+          </w:p>
+        </w:tc>
+      </w:tr>
+      <w:tr>
+        <w:trPr>
+          <w:trHeight w:val="590"/>
+        </w:trPr>
+        <w:tc>
+          <w:tcPr>
+            <w:tcW w:w="9736" w:type="dxa"/>
+            <w:gridSpan w:val="2"/>
+            <w:shd w:val="clear" w:color="auto" w:fill="auto"/>
+            <w:vAlign w:val="center"/>
+          </w:tcPr>
+          <w:p>
+            <w:pPr>
+              <w:jc w:val="left"/>
+            </w:pPr>
+            <w:r>
+              <w:rPr>
+                <w:b/>
+                <w:bCs/>
+              </w:rPr>
+              <w:lastRenderedPageBreak/>
+              <w:t>5</w:t>
+            </w:r>
+            <w:r>
+              <w:rPr>
+                <w:b/>
+                <w:bCs/>
+              </w:rPr>
+              <w:t>.</w:t>
             </w:r>
             <w:r>
               <w:t xml:space="preserve"> Se o veículo não for retirado até o fim do horário de funcionamento do estacionamento, é acrescido um valor de R$30,00 para o preço cobrado ao motorista, chamado de </w:t>
@@ -1784,6 +1967,195 @@
     </w:sectPr>
   </w:body>
 </w:document>
+</file>
+
+<file path=word/numbering.xml><?xml version="1.0" encoding="utf-8"?>
+<w:numbering xmlns:wpc="http://schemas.microsoft.com/office/word/2010/wordprocessingCanvas" xmlns:cx="http://schemas.microsoft.com/office/drawing/2014/chartex" xmlns:cx1="http://schemas.microsoft.com/office/drawing/2015/9/8/chartex" xmlns:cx2="http://schemas.microsoft.com/office/drawing/2015/10/21/chartex" xmlns:cx3="http://schemas.microsoft.com/office/drawing/2016/5/9/chartex" xmlns:cx4="http://schemas.microsoft.com/office/drawing/2016/5/10/chartex" xmlns:cx5="http://schemas.microsoft.com/office/drawing/2016/5/11/chartex" xmlns:cx6="http://schemas.microsoft.com/office/drawing/2016/5/12/chartex" xmlns:cx7="http://schemas.microsoft.com/office/drawing/2016/5/13/chartex" xmlns:cx8="http://schemas.microsoft.com/office/drawing/2016/5/14/chartex" xmlns:mc="http://schemas.openxmlformats.org/markup-compatibility/2006" xmlns:aink="http://schemas.microsoft.com/office/drawing/2016/ink" xmlns:am3d="http://schemas.microsoft.com/office/drawing/2017/model3d" xmlns:o="urn:schemas-microsoft-com:office:office" xmlns:oel="http://schemas.microsoft.com/office/2019/extlst" xmlns:r="http://schemas.openxmlformats.org/officeDocument/2006/relationships" xmlns:m="http://schemas.openxmlformats.org/officeDocument/2006/math" xmlns:v="urn:schemas-microsoft-com:vml" xmlns:wp14="http://schemas.microsoft.com/office/word/2010/wordprocessingDrawing" xmlns:wp="http://schemas.openxmlformats.org/drawingml/2006/wordprocessingDrawing" xmlns:w10="urn:schemas-microsoft-com:office:word" xmlns:w="http://schemas.openxmlformats.org/wordprocessingml/2006/main" xmlns:w14="http://schemas.microsoft.com/office/word/2010/wordml" xmlns:w15="http://schemas.microsoft.com/office/word/2012/wordml" xmlns:w16cex="http://schemas.microsoft.com/office/word/2018/wordml/cex" xmlns:w16cid="http://schemas.microsoft.com/office/word/2016/wordml/cid" xmlns:w16="http://schemas.microsoft.com/office/word/2018/wordml" xmlns:w16sdtdh="http://schemas.microsoft.com/office/word/2020/wordml/sdtdatahash" xmlns:w16se="http://schemas.microsoft.com/office/word/2015/wordml/symex" xmlns:wpg="http://schemas.microsoft.com/office/word/2010/wordprocessingGroup" xmlns:wpi="http://schemas.microsoft.com/office/word/2010/wordprocessingInk" xmlns:wne="http://schemas.microsoft.com/office/word/2006/wordml" xmlns:wps="http://schemas.microsoft.com/office/word/2010/wordprocessingShape" mc:Ignorable="w14 w15 w16se w16cid w16 w16cex w16sdtdh wp14">
+  <w:abstractNum w:abstractNumId="0" w15:restartNumberingAfterBreak="0">
+    <w:nsid w:val="180702A9"/>
+    <w:multiLevelType w:val="hybridMultilevel"/>
+    <w:tmpl w:val="826C0C02"/>
+    <w:lvl w:ilvl="0" w:tplc="0416000F">
+      <w:start w:val="1"/>
+      <w:numFmt w:val="decimal"/>
+      <w:lvlText w:val="%1."/>
+      <w:lvlJc w:val="left"/>
+      <w:pPr>
+        <w:ind w:left="720" w:hanging="360"/>
+      </w:pPr>
+      <w:rPr>
+        <w:rFonts w:hint="default"/>
+      </w:rPr>
+    </w:lvl>
+    <w:lvl w:ilvl="1" w:tplc="04160019" w:tentative="1">
+      <w:start w:val="1"/>
+      <w:numFmt w:val="lowerLetter"/>
+      <w:lvlText w:val="%2."/>
+      <w:lvlJc w:val="left"/>
+      <w:pPr>
+        <w:ind w:left="1440" w:hanging="360"/>
+      </w:pPr>
+    </w:lvl>
+    <w:lvl w:ilvl="2" w:tplc="0416001B" w:tentative="1">
+      <w:start w:val="1"/>
+      <w:numFmt w:val="lowerRoman"/>
+      <w:lvlText w:val="%3."/>
+      <w:lvlJc w:val="right"/>
+      <w:pPr>
+        <w:ind w:left="2160" w:hanging="180"/>
+      </w:pPr>
+    </w:lvl>
+    <w:lvl w:ilvl="3" w:tplc="0416000F" w:tentative="1">
+      <w:start w:val="1"/>
+      <w:numFmt w:val="decimal"/>
+      <w:lvlText w:val="%4."/>
+      <w:lvlJc w:val="left"/>
+      <w:pPr>
+        <w:ind w:left="2880" w:hanging="360"/>
+      </w:pPr>
+    </w:lvl>
+    <w:lvl w:ilvl="4" w:tplc="04160019" w:tentative="1">
+      <w:start w:val="1"/>
+      <w:numFmt w:val="lowerLetter"/>
+      <w:lvlText w:val="%5."/>
+      <w:lvlJc w:val="left"/>
+      <w:pPr>
+        <w:ind w:left="3600" w:hanging="360"/>
+      </w:pPr>
+    </w:lvl>
+    <w:lvl w:ilvl="5" w:tplc="0416001B" w:tentative="1">
+      <w:start w:val="1"/>
+      <w:numFmt w:val="lowerRoman"/>
+      <w:lvlText w:val="%6."/>
+      <w:lvlJc w:val="right"/>
+      <w:pPr>
+        <w:ind w:left="4320" w:hanging="180"/>
+      </w:pPr>
+    </w:lvl>
+    <w:lvl w:ilvl="6" w:tplc="0416000F" w:tentative="1">
+      <w:start w:val="1"/>
+      <w:numFmt w:val="decimal"/>
+      <w:lvlText w:val="%7."/>
+      <w:lvlJc w:val="left"/>
+      <w:pPr>
+        <w:ind w:left="5040" w:hanging="360"/>
+      </w:pPr>
+    </w:lvl>
+    <w:lvl w:ilvl="7" w:tplc="04160019" w:tentative="1">
+      <w:start w:val="1"/>
+      <w:numFmt w:val="lowerLetter"/>
+      <w:lvlText w:val="%8."/>
+      <w:lvlJc w:val="left"/>
+      <w:pPr>
+        <w:ind w:left="5760" w:hanging="360"/>
+      </w:pPr>
+    </w:lvl>
+    <w:lvl w:ilvl="8" w:tplc="0416001B" w:tentative="1">
+      <w:start w:val="1"/>
+      <w:numFmt w:val="lowerRoman"/>
+      <w:lvlText w:val="%9."/>
+      <w:lvlJc w:val="right"/>
+      <w:pPr>
+        <w:ind w:left="6480" w:hanging="180"/>
+      </w:pPr>
+    </w:lvl>
+  </w:abstractNum>
+  <w:abstractNum w:abstractNumId="1" w15:restartNumberingAfterBreak="0">
+    <w:nsid w:val="71371B70"/>
+    <w:multiLevelType w:val="hybridMultilevel"/>
+    <w:tmpl w:val="ADCC17FC"/>
+    <w:lvl w:ilvl="0" w:tplc="0416000F">
+      <w:start w:val="1"/>
+      <w:numFmt w:val="decimal"/>
+      <w:lvlText w:val="%1."/>
+      <w:lvlJc w:val="left"/>
+      <w:pPr>
+        <w:ind w:left="720" w:hanging="360"/>
+      </w:pPr>
+      <w:rPr>
+        <w:rFonts w:hint="default"/>
+      </w:rPr>
+    </w:lvl>
+    <w:lvl w:ilvl="1" w:tplc="04160019" w:tentative="1">
+      <w:start w:val="1"/>
+      <w:numFmt w:val="lowerLetter"/>
+      <w:lvlText w:val="%2."/>
+      <w:lvlJc w:val="left"/>
+      <w:pPr>
+        <w:ind w:left="1440" w:hanging="360"/>
+      </w:pPr>
+    </w:lvl>
+    <w:lvl w:ilvl="2" w:tplc="0416001B" w:tentative="1">
+      <w:start w:val="1"/>
+      <w:numFmt w:val="lowerRoman"/>
+      <w:lvlText w:val="%3."/>
+      <w:lvlJc w:val="right"/>
+      <w:pPr>
+        <w:ind w:left="2160" w:hanging="180"/>
+      </w:pPr>
+    </w:lvl>
+    <w:lvl w:ilvl="3" w:tplc="0416000F" w:tentative="1">
+      <w:start w:val="1"/>
+      <w:numFmt w:val="decimal"/>
+      <w:lvlText w:val="%4."/>
+      <w:lvlJc w:val="left"/>
+      <w:pPr>
+        <w:ind w:left="2880" w:hanging="360"/>
+      </w:pPr>
+    </w:lvl>
+    <w:lvl w:ilvl="4" w:tplc="04160019" w:tentative="1">
+      <w:start w:val="1"/>
+      <w:numFmt w:val="lowerLetter"/>
+      <w:lvlText w:val="%5."/>
+      <w:lvlJc w:val="left"/>
+      <w:pPr>
+        <w:ind w:left="3600" w:hanging="360"/>
+      </w:pPr>
+    </w:lvl>
+    <w:lvl w:ilvl="5" w:tplc="0416001B" w:tentative="1">
+      <w:start w:val="1"/>
+      <w:numFmt w:val="lowerRoman"/>
+      <w:lvlText w:val="%6."/>
+      <w:lvlJc w:val="right"/>
+      <w:pPr>
+        <w:ind w:left="4320" w:hanging="180"/>
+      </w:pPr>
+    </w:lvl>
+    <w:lvl w:ilvl="6" w:tplc="0416000F" w:tentative="1">
+      <w:start w:val="1"/>
+      <w:numFmt w:val="decimal"/>
+      <w:lvlText w:val="%7."/>
+      <w:lvlJc w:val="left"/>
+      <w:pPr>
+        <w:ind w:left="5040" w:hanging="360"/>
+      </w:pPr>
+    </w:lvl>
+    <w:lvl w:ilvl="7" w:tplc="04160019" w:tentative="1">
+      <w:start w:val="1"/>
+      <w:numFmt w:val="lowerLetter"/>
+      <w:lvlText w:val="%8."/>
+      <w:lvlJc w:val="left"/>
+      <w:pPr>
+        <w:ind w:left="5760" w:hanging="360"/>
+      </w:pPr>
+    </w:lvl>
+    <w:lvl w:ilvl="8" w:tplc="0416001B" w:tentative="1">
+      <w:start w:val="1"/>
+      <w:numFmt w:val="lowerRoman"/>
+      <w:lvlText w:val="%9."/>
+      <w:lvlJc w:val="right"/>
+      <w:pPr>
+        <w:ind w:left="6480" w:hanging="180"/>
+      </w:pPr>
+    </w:lvl>
+  </w:abstractNum>
+  <w:num w:numId="1" w16cid:durableId="78404212">
+    <w:abstractNumId w:val="1"/>
+  </w:num>
+  <w:num w:numId="2" w16cid:durableId="2001687215">
+    <w:abstractNumId w:val="0"/>
+  </w:num>
+</w:numbering>
 </file>
 
 <file path=word/styles.xml><?xml version="1.0" encoding="utf-8"?>

</xml_diff>

<commit_message>
fix: corrigindo erros gramaticais
</commit_message>
<xml_diff>
--- a/Analise-Projeto/Casos de Uso Expandidos.docx
+++ b/Analise-Projeto/Casos de Uso Expandidos.docx
@@ -1864,7 +1864,13 @@
               <w:t xml:space="preserve">1. </w:t>
             </w:r>
             <w:r>
-              <w:t xml:space="preserve">Se o motorista tiver perdido o ticket de identificação durante o permanência do veículo no estacionamento, a liberação se dará de forma </w:t>
+              <w:t xml:space="preserve">Se o motorista tiver perdido o ticket de identificação durante </w:t>
+            </w:r>
+            <w:r>
+              <w:t>a</w:t>
+            </w:r>
+            <w:r>
+              <w:t xml:space="preserve"> permanência do veículo no estacionamento, a liberação se dará de forma </w:t>
             </w:r>
             <w:r>
               <w:rPr>

</xml_diff>